<commit_message>
Adding slides for TUG 2021.
</commit_message>
<xml_diff>
--- a/pdfs/TUG_2021_Agenda.docx
+++ b/pdfs/TUG_2021_Agenda.docx
@@ -356,27 +356,7 @@
               <w:rPr>
                 <w:color w:val="000000" w:themeColor="text1"/>
               </w:rPr>
-              <w:t xml:space="preserve">Framework </w:t>
-            </w:r>
-            <w:r>
-              <w:rPr>
-                <w:color w:val="000000" w:themeColor="text1"/>
-              </w:rPr>
-              <w:t xml:space="preserve">(J. </w:t>
-            </w:r>
-            <w:proofErr w:type="spellStart"/>
-            <w:r>
-              <w:rPr>
-                <w:color w:val="000000" w:themeColor="text1"/>
-              </w:rPr>
-              <w:t>Willenbring</w:t>
-            </w:r>
-            <w:proofErr w:type="spellEnd"/>
-            <w:r>
-              <w:rPr>
-                <w:color w:val="000000" w:themeColor="text1"/>
-              </w:rPr>
-              <w:t>)</w:t>
+              <w:t>Framework</w:t>
             </w:r>
           </w:p>
         </w:tc>
@@ -415,7 +395,35 @@
                 <w:iCs/>
                 <w:color w:val="000000" w:themeColor="text1"/>
               </w:rPr>
-              <w:t>Update</w:t>
+              <w:t>Trilinos Framework Product Overview and Update</w:t>
+            </w:r>
+            <w:r>
+              <w:rPr>
+                <w:i/>
+                <w:iCs/>
+                <w:color w:val="000000" w:themeColor="text1"/>
+              </w:rPr>
+              <w:t xml:space="preserve"> </w:t>
+            </w:r>
+            <w:r>
+              <w:rPr>
+                <w:color w:val="000000" w:themeColor="text1"/>
+              </w:rPr>
+              <w:t xml:space="preserve">(J. </w:t>
+            </w:r>
+            <w:proofErr w:type="spellStart"/>
+            <w:r>
+              <w:rPr>
+                <w:color w:val="000000" w:themeColor="text1"/>
+              </w:rPr>
+              <w:t>Willenbring</w:t>
+            </w:r>
+            <w:proofErr w:type="spellEnd"/>
+            <w:r>
+              <w:rPr>
+                <w:color w:val="000000" w:themeColor="text1"/>
+              </w:rPr>
+              <w:t>)</w:t>
             </w:r>
           </w:p>
         </w:tc>
@@ -454,30 +462,6 @@
                 <w:color w:val="000000" w:themeColor="text1"/>
               </w:rPr>
               <w:t>Data Services</w:t>
-            </w:r>
-            <w:r>
-              <w:rPr>
-                <w:color w:val="000000" w:themeColor="text1"/>
-              </w:rPr>
-              <w:t xml:space="preserve"> </w:t>
-            </w:r>
-            <w:r>
-              <w:rPr>
-                <w:color w:val="000000" w:themeColor="text1"/>
-              </w:rPr>
-              <w:t xml:space="preserve">(K. </w:t>
-            </w:r>
-            <w:r>
-              <w:rPr>
-                <w:color w:val="000000" w:themeColor="text1"/>
-              </w:rPr>
-              <w:t>Devine</w:t>
-            </w:r>
-            <w:r>
-              <w:rPr>
-                <w:color w:val="000000" w:themeColor="text1"/>
-              </w:rPr>
-              <w:t>)</w:t>
             </w:r>
           </w:p>
         </w:tc>
@@ -518,7 +502,37 @@
                 <w:iCs/>
                 <w:color w:val="000000" w:themeColor="text1"/>
               </w:rPr>
-              <w:t>Update</w:t>
+              <w:t>Trilinos Users Group</w:t>
+            </w:r>
+            <w:r>
+              <w:rPr>
+                <w:i/>
+                <w:iCs/>
+                <w:color w:val="000000" w:themeColor="text1"/>
+              </w:rPr>
+              <w:t xml:space="preserve"> </w:t>
+            </w:r>
+            <w:r>
+              <w:rPr>
+                <w:i/>
+                <w:iCs/>
+                <w:color w:val="000000" w:themeColor="text1"/>
+              </w:rPr>
+              <w:t>Data Services Update</w:t>
+            </w:r>
+            <w:r>
+              <w:rPr>
+                <w:i/>
+                <w:iCs/>
+                <w:color w:val="000000" w:themeColor="text1"/>
+              </w:rPr>
+              <w:t xml:space="preserve"> </w:t>
+            </w:r>
+            <w:r>
+              <w:rPr>
+                <w:color w:val="000000" w:themeColor="text1"/>
+              </w:rPr>
+              <w:t>(K. Devine)</w:t>
             </w:r>
           </w:p>
           <w:p>
@@ -558,6 +572,20 @@
               </w:rPr>
               <w:t xml:space="preserve"> without UVM</w:t>
             </w:r>
+            <w:r>
+              <w:rPr>
+                <w:i/>
+                <w:iCs/>
+                <w:color w:val="000000" w:themeColor="text1"/>
+              </w:rPr>
+              <w:t xml:space="preserve"> </w:t>
+            </w:r>
+            <w:r>
+              <w:rPr>
+                <w:color w:val="000000" w:themeColor="text1"/>
+              </w:rPr>
+              <w:t>(K. Devine)</w:t>
+            </w:r>
           </w:p>
         </w:tc>
       </w:tr>
@@ -598,32 +626,6 @@
               <w:t>Discretizations</w:t>
             </w:r>
             <w:proofErr w:type="spellEnd"/>
-            <w:r>
-              <w:rPr>
-                <w:color w:val="000000" w:themeColor="text1"/>
-              </w:rPr>
-              <w:t xml:space="preserve"> </w:t>
-            </w:r>
-            <w:r>
-              <w:rPr>
-                <w:color w:val="000000" w:themeColor="text1"/>
-              </w:rPr>
-              <w:t xml:space="preserve">(M. </w:t>
-            </w:r>
-            <w:proofErr w:type="spellStart"/>
-            <w:r>
-              <w:rPr>
-                <w:color w:val="000000" w:themeColor="text1"/>
-              </w:rPr>
-              <w:t>Perego</w:t>
-            </w:r>
-            <w:proofErr w:type="spellEnd"/>
-            <w:r>
-              <w:rPr>
-                <w:color w:val="000000" w:themeColor="text1"/>
-              </w:rPr>
-              <w:t>)</w:t>
-            </w:r>
           </w:p>
         </w:tc>
       </w:tr>
@@ -668,6 +670,44 @@
                 <w:rFonts w:ascii="Calibri" w:hAnsi="Calibri" w:cs="Calibri"/>
                 <w:color w:val="000000" w:themeColor="text1"/>
               </w:rPr>
+              <w:t>T</w:t>
+            </w:r>
+            <w:r>
+              <w:rPr>
+                <w:rStyle w:val="Emphasis"/>
+                <w:rFonts w:ascii="Calibri" w:hAnsi="Calibri" w:cs="Calibri"/>
+              </w:rPr>
+              <w:t xml:space="preserve">rilinos </w:t>
+            </w:r>
+            <w:proofErr w:type="spellStart"/>
+            <w:r>
+              <w:rPr>
+                <w:rStyle w:val="Emphasis"/>
+                <w:rFonts w:ascii="Calibri" w:hAnsi="Calibri" w:cs="Calibri"/>
+              </w:rPr>
+              <w:t>Discretizations</w:t>
+            </w:r>
+            <w:proofErr w:type="spellEnd"/>
+            <w:r>
+              <w:rPr>
+                <w:rStyle w:val="Emphasis"/>
+                <w:rFonts w:ascii="Calibri" w:hAnsi="Calibri" w:cs="Calibri"/>
+              </w:rPr>
+              <w:t xml:space="preserve"> Product</w:t>
+            </w:r>
+            <w:r>
+              <w:rPr>
+                <w:rStyle w:val="Emphasis"/>
+                <w:rFonts w:ascii="Calibri" w:hAnsi="Calibri" w:cs="Calibri"/>
+              </w:rPr>
+              <w:t xml:space="preserve"> </w:t>
+            </w:r>
+            <w:r>
+              <w:rPr>
+                <w:rStyle w:val="Emphasis"/>
+                <w:rFonts w:ascii="Calibri" w:hAnsi="Calibri" w:cs="Calibri"/>
+                <w:color w:val="000000" w:themeColor="text1"/>
+              </w:rPr>
               <w:t>Update</w:t>
             </w:r>
             <w:r>
@@ -795,25 +835,7 @@
               <w:rPr>
                 <w:color w:val="000000" w:themeColor="text1"/>
               </w:rPr>
-              <w:t xml:space="preserve">Linear Solvers </w:t>
-            </w:r>
-            <w:r>
-              <w:rPr>
-                <w:color w:val="000000" w:themeColor="text1"/>
-              </w:rPr>
-              <w:t xml:space="preserve">(S. </w:t>
-            </w:r>
-            <w:r>
-              <w:rPr>
-                <w:color w:val="000000" w:themeColor="text1"/>
-              </w:rPr>
-              <w:t>Rajamanickam</w:t>
-            </w:r>
-            <w:r>
-              <w:rPr>
-                <w:color w:val="000000" w:themeColor="text1"/>
-              </w:rPr>
-              <w:t>)</w:t>
+              <w:t>Linear Solvers</w:t>
             </w:r>
           </w:p>
         </w:tc>
@@ -852,6 +874,14 @@
                 <w:iCs/>
                 <w:color w:val="000000" w:themeColor="text1"/>
               </w:rPr>
+              <w:t xml:space="preserve">Solvers </w:t>
+            </w:r>
+            <w:r>
+              <w:rPr>
+                <w:i/>
+                <w:iCs/>
+                <w:color w:val="000000" w:themeColor="text1"/>
+              </w:rPr>
               <w:t>Update</w:t>
             </w:r>
             <w:r>
@@ -884,7 +914,33 @@
               <w:rPr>
                 <w:color w:val="000000" w:themeColor="text1"/>
               </w:rPr>
-              <w:t>(B. Kelley)</w:t>
+              <w:t>(</w:t>
+            </w:r>
+            <w:r>
+              <w:rPr>
+                <w:color w:val="000000" w:themeColor="text1"/>
+              </w:rPr>
+              <w:t>B. Kelley, L. Berger-</w:t>
+            </w:r>
+            <w:proofErr w:type="spellStart"/>
+            <w:r>
+              <w:rPr>
+                <w:color w:val="000000" w:themeColor="text1"/>
+              </w:rPr>
+              <w:t>Vergiat</w:t>
+            </w:r>
+            <w:proofErr w:type="spellEnd"/>
+            <w:r>
+              <w:rPr>
+                <w:color w:val="000000" w:themeColor="text1"/>
+              </w:rPr>
+              <w:t>, I. Yamazaki</w:t>
+            </w:r>
+            <w:r>
+              <w:rPr>
+                <w:color w:val="000000" w:themeColor="text1"/>
+              </w:rPr>
+              <w:t>)</w:t>
             </w:r>
           </w:p>
           <w:p>
@@ -908,6 +964,14 @@
             </w:r>
             <w:r>
               <w:rPr>
+                <w:i/>
+                <w:iCs/>
+                <w:color w:val="000000" w:themeColor="text1"/>
+              </w:rPr>
+              <w:t xml:space="preserve"> in Trilinos</w:t>
+            </w:r>
+            <w:r>
+              <w:rPr>
                 <w:color w:val="000000" w:themeColor="text1"/>
               </w:rPr>
               <w:t xml:space="preserve"> (</w:t>
@@ -1005,24 +1069,6 @@
                 <w:color w:val="000000" w:themeColor="text1"/>
               </w:rPr>
               <w:t xml:space="preserve"> </w:t>
-            </w:r>
-            <w:r>
-              <w:rPr>
-                <w:color w:val="000000" w:themeColor="text1"/>
-              </w:rPr>
-              <w:t xml:space="preserve">(R. </w:t>
-            </w:r>
-            <w:r>
-              <w:rPr>
-                <w:color w:val="000000" w:themeColor="text1"/>
-              </w:rPr>
-              <w:t>Pawlowski</w:t>
-            </w:r>
-            <w:r>
-              <w:rPr>
-                <w:color w:val="000000" w:themeColor="text1"/>
-              </w:rPr>
-              <w:t>)</w:t>
             </w:r>
           </w:p>
         </w:tc>
@@ -1063,7 +1109,29 @@
                 <w:iCs/>
                 <w:color w:val="000000" w:themeColor="text1"/>
               </w:rPr>
+              <w:t xml:space="preserve">Nonlinear Analysis Product Area </w:t>
+            </w:r>
+            <w:r>
+              <w:rPr>
+                <w:i/>
+                <w:iCs/>
+                <w:color w:val="000000" w:themeColor="text1"/>
+              </w:rPr>
               <w:t>Update</w:t>
+            </w:r>
+            <w:r>
+              <w:rPr>
+                <w:i/>
+                <w:iCs/>
+                <w:color w:val="000000" w:themeColor="text1"/>
+              </w:rPr>
+              <w:t xml:space="preserve"> </w:t>
+            </w:r>
+            <w:r>
+              <w:rPr>
+                <w:color w:val="000000" w:themeColor="text1"/>
+              </w:rPr>
+              <w:t>(R. Pawlowski)</w:t>
             </w:r>
           </w:p>
         </w:tc>
@@ -1282,7 +1350,7 @@
               <w:rPr>
                 <w:color w:val="000000" w:themeColor="text1"/>
               </w:rPr>
-              <w:t>ravis</w:t>
+              <w:t>.</w:t>
             </w:r>
             <w:r>
               <w:rPr>
@@ -1346,7 +1414,7 @@
                 <w:iCs/>
                 <w:color w:val="000000" w:themeColor="text1"/>
               </w:rPr>
-              <w:t>EMPIRE</w:t>
+              <w:t>EMPIRE: A Performance Portable Plasma Simulation Code</w:t>
             </w:r>
             <w:r>
               <w:rPr>
@@ -1354,12 +1422,6 @@
                 <w:iCs/>
                 <w:color w:val="000000" w:themeColor="text1"/>
               </w:rPr>
-              <w:t xml:space="preserve"> Title TBD</w:t>
-            </w:r>
-            <w:r>
-              <w:rPr>
-                <w:color w:val="000000" w:themeColor="text1"/>
-              </w:rPr>
               <w:t xml:space="preserve"> </w:t>
             </w:r>
             <w:r>
@@ -1378,13 +1440,7 @@
               <w:rPr>
                 <w:color w:val="000000" w:themeColor="text1"/>
               </w:rPr>
-              <w:t xml:space="preserve">K. </w:t>
-            </w:r>
-            <w:r>
-              <w:rPr>
-                <w:color w:val="000000" w:themeColor="text1"/>
-              </w:rPr>
-              <w:t>Cartwright, …</w:t>
+              <w:t>et al.</w:t>
             </w:r>
             <w:r>
               <w:rPr>
@@ -1456,7 +1512,7 @@
               <w:rPr>
                 <w:color w:val="000000" w:themeColor="text1"/>
               </w:rPr>
-              <w:t xml:space="preserve">Joe D. </w:t>
+              <w:t xml:space="preserve">J. </w:t>
             </w:r>
             <w:proofErr w:type="spellStart"/>
             <w:r>
@@ -1470,7 +1526,19 @@
               <w:rPr>
                 <w:color w:val="000000" w:themeColor="text1"/>
               </w:rPr>
-              <w:t>, Vinh Dang</w:t>
+              <w:t>, V</w:t>
+            </w:r>
+            <w:r>
+              <w:rPr>
+                <w:color w:val="000000" w:themeColor="text1"/>
+              </w:rPr>
+              <w:t>.</w:t>
+            </w:r>
+            <w:r>
+              <w:rPr>
+                <w:color w:val="000000" w:themeColor="text1"/>
+              </w:rPr>
+              <w:t xml:space="preserve"> Dang</w:t>
             </w:r>
             <w:r>
               <w:rPr>
@@ -1516,13 +1584,21 @@
                 <w:iCs/>
                 <w:color w:val="000000" w:themeColor="text1"/>
               </w:rPr>
-              <w:t>Sierra/Thermal Fluids Title TBD</w:t>
-            </w:r>
-            <w:r>
-              <w:rPr>
-                <w:color w:val="000000" w:themeColor="text1"/>
-              </w:rPr>
-              <w:t xml:space="preserve"> (J. Clausen, …)</w:t>
+              <w:t>Sierra Thermal Fluids use of Trilinos and FY21 GPU porting milestone recap</w:t>
+            </w:r>
+            <w:r>
+              <w:rPr>
+                <w:i/>
+                <w:iCs/>
+                <w:color w:val="000000" w:themeColor="text1"/>
+              </w:rPr>
+              <w:t xml:space="preserve"> </w:t>
+            </w:r>
+            <w:r>
+              <w:rPr>
+                <w:color w:val="000000" w:themeColor="text1"/>
+              </w:rPr>
+              <w:t>(J. Clausen)</w:t>
             </w:r>
           </w:p>
         </w:tc>
@@ -1619,9 +1695,26 @@
                 <w:color w:val="000000" w:themeColor="text1"/>
                 <w:shd w:val="clear" w:color="auto" w:fill="FFFFFF"/>
               </w:rPr>
-              <w:t xml:space="preserve">Julia </w:t>
+              <w:t>J</w:t>
+            </w:r>
+            <w:r>
+              <w:rPr>
+                <w:rFonts w:cstheme="minorHAnsi"/>
+                <w:color w:val="000000" w:themeColor="text1"/>
+                <w:shd w:val="clear" w:color="auto" w:fill="FFFFFF"/>
+              </w:rPr>
+              <w:t>.</w:t>
+            </w:r>
+            <w:r>
+              <w:rPr>
+                <w:rFonts w:cstheme="minorHAnsi"/>
+                <w:color w:val="000000" w:themeColor="text1"/>
+                <w:shd w:val="clear" w:color="auto" w:fill="FFFFFF"/>
+              </w:rPr>
+              <w:t xml:space="preserve"> </w:t>
             </w:r>
             <w:proofErr w:type="spellStart"/>
+            <w:proofErr w:type="gramStart"/>
             <w:r>
               <w:rPr>
                 <w:rFonts w:cstheme="minorHAnsi"/>
@@ -1631,6 +1724,26 @@
               <w:t>Plews</w:t>
             </w:r>
             <w:proofErr w:type="spellEnd"/>
+            <w:r>
+              <w:t xml:space="preserve"> </w:t>
+            </w:r>
+            <w:r>
+              <w:rPr>
+                <w:rFonts w:cstheme="minorHAnsi"/>
+                <w:color w:val="000000" w:themeColor="text1"/>
+                <w:shd w:val="clear" w:color="auto" w:fill="FFFFFF"/>
+              </w:rPr>
+              <w:t>,</w:t>
+            </w:r>
+            <w:proofErr w:type="gramEnd"/>
+            <w:r>
+              <w:rPr>
+                <w:rFonts w:cstheme="minorHAnsi"/>
+                <w:color w:val="000000" w:themeColor="text1"/>
+                <w:shd w:val="clear" w:color="auto" w:fill="FFFFFF"/>
+              </w:rPr>
+              <w:t xml:space="preserve"> G. Bunting, J. Rouse, C. Dohrmann</w:t>
+            </w:r>
             <w:r>
               <w:rPr>
                 <w:rFonts w:cstheme="minorHAnsi"/>
@@ -1707,7 +1820,7 @@
               <w:rPr>
                 <w:color w:val="000000" w:themeColor="text1"/>
               </w:rPr>
-              <w:t xml:space="preserve">Michael M. </w:t>
+              <w:t xml:space="preserve">M. </w:t>
             </w:r>
             <w:proofErr w:type="spellStart"/>
             <w:r>
@@ -1721,7 +1834,7 @@
               <w:rPr>
                 <w:color w:val="000000" w:themeColor="text1"/>
               </w:rPr>
-              <w:t xml:space="preserve"> (SNL), John N. </w:t>
+              <w:t xml:space="preserve">, J. </w:t>
             </w:r>
             <w:proofErr w:type="spellStart"/>
             <w:r>
@@ -1735,35 +1848,69 @@
               <w:rPr>
                 <w:color w:val="000000" w:themeColor="text1"/>
               </w:rPr>
-              <w:t xml:space="preserve"> (SNL), Roger P. Pawlowski (SNL), </w:t>
+              <w:t>, R. Pawlowski, S</w:t>
+            </w:r>
+            <w:r>
+              <w:rPr>
+                <w:color w:val="000000" w:themeColor="text1"/>
+              </w:rPr>
+              <w:t>.</w:t>
+            </w:r>
+            <w:r>
+              <w:rPr>
+                <w:color w:val="000000" w:themeColor="text1"/>
+              </w:rPr>
+              <w:t xml:space="preserve"> Conde, </w:t>
             </w:r>
             <w:proofErr w:type="spellStart"/>
             <w:r>
               <w:rPr>
                 <w:color w:val="000000" w:themeColor="text1"/>
               </w:rPr>
-              <w:t>Sidafa</w:t>
+              <w:t>S</w:t>
+            </w:r>
+            <w:r>
+              <w:rPr>
+                <w:color w:val="000000" w:themeColor="text1"/>
+              </w:rPr>
+              <w:t>.</w:t>
+            </w:r>
+            <w:r>
+              <w:rPr>
+                <w:color w:val="000000" w:themeColor="text1"/>
+              </w:rPr>
+              <w:t xml:space="preserve"> </w:t>
             </w:r>
             <w:proofErr w:type="spellEnd"/>
             <w:r>
               <w:rPr>
                 <w:color w:val="000000" w:themeColor="text1"/>
               </w:rPr>
-              <w:t xml:space="preserve"> Conde, </w:t>
-            </w:r>
-            <w:proofErr w:type="spellStart"/>
-            <w:r>
-              <w:rPr>
-                <w:color w:val="000000" w:themeColor="text1"/>
-              </w:rPr>
-              <w:t>Sibu</w:t>
-            </w:r>
-            <w:proofErr w:type="spellEnd"/>
-            <w:r>
-              <w:rPr>
-                <w:color w:val="000000" w:themeColor="text1"/>
-              </w:rPr>
-              <w:t xml:space="preserve"> Mabuza (Clemson), Jesús Bonilla (LANL)</w:t>
+              <w:t>Mabuza</w:t>
+            </w:r>
+            <w:r>
+              <w:rPr>
+                <w:color w:val="000000" w:themeColor="text1"/>
+              </w:rPr>
+              <w:t xml:space="preserve">, </w:t>
+            </w:r>
+            <w:r>
+              <w:rPr>
+                <w:color w:val="000000" w:themeColor="text1"/>
+              </w:rPr>
+              <w:t>J</w:t>
+            </w:r>
+            <w:r>
+              <w:rPr>
+                <w:color w:val="000000" w:themeColor="text1"/>
+              </w:rPr>
+              <w:t>.</w:t>
+            </w:r>
+            <w:r>
+              <w:rPr>
+                <w:color w:val="000000" w:themeColor="text1"/>
+              </w:rPr>
+              <w:t xml:space="preserve"> Bonilla</w:t>
             </w:r>
             <w:r>
               <w:rPr>
@@ -1835,14 +1982,7 @@
                 <w:rFonts w:ascii="Calibri" w:hAnsi="Calibri" w:cs="Calibri"/>
                 <w:color w:val="000000"/>
               </w:rPr>
-              <w:t>/Kokkos abstractions for heterogeneous architectures</w:t>
-            </w:r>
-            <w:r>
-              <w:rPr>
-                <w:rFonts w:ascii="Calibri" w:hAnsi="Calibri" w:cs="Calibri"/>
-                <w:color w:val="000000"/>
-              </w:rPr>
-              <w:t xml:space="preserve"> </w:t>
+              <w:t xml:space="preserve">/Kokkos abstractions for heterogeneous architectures </w:t>
             </w:r>
             <w:r>
               <w:rPr>
@@ -1854,13 +1994,61 @@
               <w:rPr>
                 <w:color w:val="000000" w:themeColor="text1"/>
               </w:rPr>
-              <w:t xml:space="preserve">Julien Loiseau, </w:t>
-            </w:r>
-            <w:r>
-              <w:rPr>
-                <w:color w:val="000000" w:themeColor="text1"/>
-              </w:rPr>
-              <w:t>David Moulton (LANL) and Ethan Coon (ORNL))</w:t>
+              <w:t>J</w:t>
+            </w:r>
+            <w:r>
+              <w:rPr>
+                <w:color w:val="000000" w:themeColor="text1"/>
+              </w:rPr>
+              <w:t>.</w:t>
+            </w:r>
+            <w:r>
+              <w:rPr>
+                <w:color w:val="000000" w:themeColor="text1"/>
+              </w:rPr>
+              <w:t xml:space="preserve"> Loiseau, </w:t>
+            </w:r>
+            <w:r>
+              <w:rPr>
+                <w:color w:val="000000" w:themeColor="text1"/>
+              </w:rPr>
+              <w:t>D</w:t>
+            </w:r>
+            <w:r>
+              <w:rPr>
+                <w:color w:val="000000" w:themeColor="text1"/>
+              </w:rPr>
+              <w:t>.</w:t>
+            </w:r>
+            <w:r>
+              <w:rPr>
+                <w:color w:val="000000" w:themeColor="text1"/>
+              </w:rPr>
+              <w:t xml:space="preserve"> Moulton</w:t>
+            </w:r>
+            <w:r>
+              <w:rPr>
+                <w:color w:val="000000" w:themeColor="text1"/>
+              </w:rPr>
+              <w:t>,</w:t>
+            </w:r>
+            <w:r>
+              <w:rPr>
+                <w:color w:val="000000" w:themeColor="text1"/>
+              </w:rPr>
+              <w:t xml:space="preserve"> E</w:t>
+            </w:r>
+            <w:r>
+              <w:rPr>
+                <w:color w:val="000000" w:themeColor="text1"/>
+              </w:rPr>
+              <w:t>.</w:t>
+            </w:r>
+            <w:r>
+              <w:rPr>
+                <w:color w:val="000000" w:themeColor="text1"/>
+              </w:rPr>
+              <w:t xml:space="preserve"> Coon)</w:t>
             </w:r>
           </w:p>
         </w:tc>
@@ -1931,7 +2119,7 @@
               <w:rPr>
                 <w:color w:val="000000" w:themeColor="text1"/>
               </w:rPr>
-              <w:t xml:space="preserve">Alexander Heinlein*, Mauro </w:t>
+              <w:t xml:space="preserve">A. Heinlein, M. </w:t>
             </w:r>
             <w:proofErr w:type="spellStart"/>
             <w:r>
@@ -1945,21 +2133,7 @@
               <w:rPr>
                 <w:color w:val="000000" w:themeColor="text1"/>
               </w:rPr>
-              <w:t xml:space="preserve">, </w:t>
-            </w:r>
-            <w:proofErr w:type="spellStart"/>
-            <w:r>
-              <w:rPr>
-                <w:color w:val="000000" w:themeColor="text1"/>
-              </w:rPr>
-              <w:t>Sivasankaran</w:t>
-            </w:r>
-            <w:proofErr w:type="spellEnd"/>
-            <w:r>
-              <w:rPr>
-                <w:color w:val="000000" w:themeColor="text1"/>
-              </w:rPr>
-              <w:t xml:space="preserve"> Rajamanickam, and Ichitaro Yamazaki</w:t>
+              <w:t>, S. Rajamanickam, I. Yamazaki</w:t>
             </w:r>
             <w:r>
               <w:rPr>
@@ -2193,7 +2367,7 @@
               <w:rPr>
                 <w:color w:val="000000" w:themeColor="text1"/>
               </w:rPr>
-              <w:t xml:space="preserve">Evan Harvey, Joshua Braun, and James </w:t>
+              <w:t xml:space="preserve">E. Harvey, J. Braun, J. </w:t>
             </w:r>
             <w:proofErr w:type="spellStart"/>
             <w:r>
@@ -2324,15 +2498,23 @@
                 <w:iCs/>
                 <w:color w:val="000000" w:themeColor="text1"/>
               </w:rPr>
-              <w:t>TriBits</w:t>
-            </w:r>
-            <w:proofErr w:type="spellEnd"/>
+              <w:t>Tri</w:t>
+            </w:r>
             <w:r>
               <w:rPr>
                 <w:i/>
                 <w:iCs/>
                 <w:color w:val="000000" w:themeColor="text1"/>
               </w:rPr>
+              <w:t>BITS</w:t>
+            </w:r>
+            <w:proofErr w:type="spellEnd"/>
+            <w:r>
+              <w:rPr>
+                <w:i/>
+                <w:iCs/>
+                <w:color w:val="000000" w:themeColor="text1"/>
+              </w:rPr>
               <w:t xml:space="preserve"> Modernization</w:t>
             </w:r>
             <w:r>
@@ -2397,7 +2579,7 @@
               <w:rPr>
                 <w:color w:val="000000" w:themeColor="text1"/>
               </w:rPr>
-              <w:t>shley</w:t>
+              <w:t>.</w:t>
             </w:r>
             <w:r>
               <w:rPr>
@@ -2508,7 +2690,21 @@
                 <w:rFonts w:ascii="Calibri" w:hAnsi="Calibri" w:cs="Calibri"/>
                 <w:color w:val="000000" w:themeColor="text1"/>
               </w:rPr>
-              <w:t>(Sameer Shende, University of Oregon)</w:t>
+              <w:t>(S</w:t>
+            </w:r>
+            <w:r>
+              <w:rPr>
+                <w:rFonts w:ascii="Calibri" w:hAnsi="Calibri" w:cs="Calibri"/>
+                <w:color w:val="000000" w:themeColor="text1"/>
+              </w:rPr>
+              <w:t>.</w:t>
+            </w:r>
+            <w:r>
+              <w:rPr>
+                <w:rFonts w:ascii="Calibri" w:hAnsi="Calibri" w:cs="Calibri"/>
+                <w:color w:val="000000" w:themeColor="text1"/>
+              </w:rPr>
+              <w:t xml:space="preserve"> Shende)</w:t>
             </w:r>
           </w:p>
         </w:tc>
@@ -4847,7 +5043,6 @@
   <w:style w:type="character" w:default="1" w:styleId="DefaultParagraphFont">
     <w:name w:val="Default Paragraph Font"/>
     <w:uiPriority w:val="1"/>
-    <w:semiHidden/>
     <w:unhideWhenUsed/>
   </w:style>
   <w:style w:type="table" w:default="1" w:styleId="TableNormal">

</xml_diff>